<commit_message>
Got decision tree analysis code running
</commit_message>
<xml_diff>
--- a/Documents/Machine Learning Coursework Notes.docx
+++ b/Documents/Machine Learning Coursework Notes.docx
@@ -229,24 +229,40 @@
     </w:p>
     <w:p>
       <w:pPr>
-        <w:pStyle w:val="Heading3"/>
-        <w:rPr>
-          <w:lang w:val="en-US"/>
-        </w:rPr>
-      </w:pPr>
-    </w:p>
-    <w:p>
-      <w:pPr>
-        <w:pStyle w:val="Heading3"/>
-        <w:rPr>
-          <w:lang w:val="en-US"/>
-        </w:rPr>
-      </w:pPr>
-      <w:r>
-        <w:rPr>
-          <w:lang w:val="en-US"/>
-        </w:rPr>
-        <w:t>MAGIC gamma telescope data 2004</w:t>
+        <w:rPr>
+          <w:lang w:val="en-US"/>
+        </w:rPr>
+      </w:pPr>
+      <w:r>
+        <w:rPr>
+          <w:lang w:val="en-US"/>
+        </w:rPr>
+        <w:t>To Aaron:</w:t>
+      </w:r>
+    </w:p>
+    <w:p>
+      <w:pPr>
+        <w:pStyle w:val="NormalWeb"/>
+      </w:pPr>
+      <w:r>
+        <w:rPr>
+          <w:rFonts w:ascii="Segoe UI" w:hAnsi="Segoe UI" w:cs="Segoe UI"/>
+          <w:spacing w:val="2"/>
+        </w:rPr>
+        <w:t>This is an optional step. However, if there is a significant class imbalance in your dataset, it's reasonable to apply oversampling/undersampling during cross validation (only on training set, not validation samples). When you compare algorithms, the two models have to be retrained on the entire training set with e.g. SMOTE using the optimal hyper-parameters discovered during model selection. Yes, you can present the best performing one. To enrich your analysis, optionally you could investigate the impact of varying degrees of SMOTE on our final models. </w:t>
+      </w:r>
+    </w:p>
+    <w:p>
+      <w:pPr>
+        <w:pStyle w:val="Heading1"/>
+      </w:pPr>
+      <w:r>
+        <w:t>Dataset Notes on Plots</w:t>
+      </w:r>
+    </w:p>
+    <w:p>
+      <w:r>
+        <w:t>The scattermatrix and correlation matrix used together that:</w:t>
       </w:r>
     </w:p>
     <w:p>
@@ -254,26 +270,11 @@
         <w:pStyle w:val="ListParagraph"/>
         <w:numPr>
           <w:ilvl w:val="0"/>
-          <w:numId w:val="2"/>
+          <w:numId w:val="3"/>
         </w:numPr>
-        <w:rPr>
-          <w:lang w:val="en-US"/>
-        </w:rPr>
-      </w:pPr>
-      <w:hyperlink r:id="rId6" w:history="1">
-        <w:r>
-          <w:rPr>
-            <w:rStyle w:val="Hyperlink"/>
-            <w:lang w:val="en-US"/>
-          </w:rPr>
-          <w:t>http://archive.ics.uci.edu/ml/datasets/MAGIC+Gamma+Telescope</w:t>
-        </w:r>
-      </w:hyperlink>
-      <w:r>
-        <w:rPr>
-          <w:lang w:val="en-US"/>
-        </w:rPr>
-        <w:t xml:space="preserve"> </w:t>
+      </w:pPr>
+      <w:r>
+        <w:t>Width and Height are highly correlated and have a linear distribution with xbox and ybox respectively. This is likely to be more than correlation: association.</w:t>
       </w:r>
     </w:p>
     <w:p>
@@ -281,170 +282,18 @@
         <w:pStyle w:val="ListParagraph"/>
         <w:numPr>
           <w:ilvl w:val="0"/>
-          <w:numId w:val="2"/>
+          <w:numId w:val="3"/>
         </w:numPr>
-        <w:rPr>
-          <w:lang w:val="en-US"/>
-        </w:rPr>
-      </w:pPr>
-      <w:r>
-        <w:rPr>
-          <w:lang w:val="en-US"/>
-        </w:rPr>
-        <w:t>The data set was generated by a Monte Carlo program</w:t>
-      </w:r>
-      <w:r>
-        <w:rPr>
-          <w:lang w:val="en-US"/>
-        </w:rPr>
-        <w:t xml:space="preserve"> </w:t>
-      </w:r>
-      <w:r>
-        <w:rPr>
-          <w:lang w:val="en-US"/>
-        </w:rPr>
-        <w:t>to simulate extensive air showers</w:t>
-      </w:r>
-      <w:r>
-        <w:rPr>
-          <w:lang w:val="en-US"/>
-        </w:rPr>
-        <w:t xml:space="preserve"> of atmospheric gamma radiation. 10 features, 1 target (G / H)</w:t>
-      </w:r>
-    </w:p>
-    <w:p>
-      <w:pPr>
-        <w:pStyle w:val="ListParagraph"/>
-        <w:numPr>
-          <w:ilvl w:val="0"/>
-          <w:numId w:val="2"/>
-        </w:numPr>
-        <w:rPr>
-          <w:lang w:val="en-US"/>
-        </w:rPr>
-      </w:pPr>
-      <w:r>
-        <w:rPr>
-          <w:lang w:val="en-US"/>
-        </w:rPr>
-        <w:t>19 200 examples</w:t>
-      </w:r>
-    </w:p>
-    <w:p>
-      <w:pPr>
-        <w:pStyle w:val="ListParagraph"/>
-        <w:numPr>
-          <w:ilvl w:val="0"/>
-          <w:numId w:val="2"/>
-        </w:numPr>
-        <w:rPr>
-          <w:lang w:val="en-US"/>
-        </w:rPr>
-      </w:pPr>
-      <w:r>
-        <w:rPr>
-          <w:lang w:val="en-US"/>
-        </w:rPr>
-        <w:t>Good papers</w:t>
-      </w:r>
-    </w:p>
-    <w:p>
-      <w:pPr>
-        <w:pStyle w:val="ListParagraph"/>
-        <w:numPr>
-          <w:ilvl w:val="0"/>
-          <w:numId w:val="2"/>
-        </w:numPr>
-        <w:rPr>
-          <w:lang w:val="en-US"/>
-        </w:rPr>
-      </w:pPr>
-      <w:r>
-        <w:rPr>
-          <w:lang w:val="en-US"/>
-        </w:rPr>
-        <w:t xml:space="preserve">Clean dataset, unbalanced (12332 Background Gamma/ </w:t>
-      </w:r>
-      <w:r>
-        <w:rPr>
-          <w:lang w:val="en-US"/>
-        </w:rPr>
-        <w:t>6688</w:t>
-      </w:r>
-      <w:r>
-        <w:rPr>
-          <w:lang w:val="en-US"/>
-        </w:rPr>
-        <w:t xml:space="preserve"> Hadron noise)</w:t>
-      </w:r>
-    </w:p>
-    <w:p>
-      <w:pPr>
-        <w:pStyle w:val="ListParagraph"/>
-        <w:numPr>
-          <w:ilvl w:val="0"/>
-          <w:numId w:val="2"/>
-        </w:numPr>
-        <w:rPr>
-          <w:lang w:val="en-US"/>
-        </w:rPr>
-      </w:pPr>
-      <w:r>
-        <w:rPr>
-          <w:lang w:val="en-US"/>
-        </w:rPr>
-        <w:t>Good results with default dataset</w:t>
-      </w:r>
-    </w:p>
-    <w:p>
-      <w:pPr>
-        <w:rPr>
-          <w:lang w:val="en-US"/>
-        </w:rPr>
-      </w:pPr>
-    </w:p>
-    <w:p>
-      <w:pPr>
-        <w:rPr>
-          <w:lang w:val="en-US"/>
-        </w:rPr>
-      </w:pPr>
-      <w:r>
-        <w:rPr>
-          <w:lang w:val="en-US"/>
-        </w:rPr>
-        <w:t>To Aaron:</w:t>
-      </w:r>
-    </w:p>
-    <w:p>
-      <w:pPr>
-        <w:pStyle w:val="NormalWeb"/>
-      </w:pPr>
-      <w:r>
-        <w:rPr>
-          <w:rFonts w:ascii="Segoe UI" w:hAnsi="Segoe UI" w:cs="Segoe UI"/>
-          <w:spacing w:val="2"/>
-        </w:rPr>
-        <w:t>This is an optional step. However, if there is a significant class imbalance in your dataset, it's reasonable to apply oversampling/</w:t>
-      </w:r>
-      <w:proofErr w:type="spellStart"/>
-      <w:r>
-        <w:rPr>
-          <w:rFonts w:ascii="Segoe UI" w:hAnsi="Segoe UI" w:cs="Segoe UI"/>
-          <w:spacing w:val="2"/>
-        </w:rPr>
-        <w:t>undersampling</w:t>
-      </w:r>
-      <w:proofErr w:type="spellEnd"/>
-      <w:r>
-        <w:rPr>
-          <w:rFonts w:ascii="Segoe UI" w:hAnsi="Segoe UI" w:cs="Segoe UI"/>
-          <w:spacing w:val="2"/>
-        </w:rPr>
-        <w:t xml:space="preserve"> during cross validation (only on training set, not validation samples). When you compare algorithms, the two models have to be retrained on the entire training set with e.g. SMOTE using the optimal hyper-parameters discovered during model selection. Yes, you can present the best performing one. To enrich your analysis, optionally you could investigate the impact of varying degrees of SMOTE on our final models. </w:t>
-      </w:r>
-    </w:p>
-    <w:p/>
+      </w:pPr>
+      <w:r>
+        <w:t>P-values correlation are high for yBox and yEgvy.</w:t>
+      </w:r>
+    </w:p>
+    <w:p>
+      <w:r>
+        <w:t>Removing the yBox is worth a try. Removing xBox less so.</w:t>
+      </w:r>
+    </w:p>
     <w:sectPr>
       <w:pgSz w:w="11906" w:h="16838"/>
       <w:pgMar w:top="1440" w:right="1440" w:bottom="1440" w:left="1440" w:header="708" w:footer="708" w:gutter="0"/>
@@ -571,6 +420,119 @@
     </w:lvl>
   </w:abstractNum>
   <w:abstractNum w:abstractNumId="1" w15:restartNumberingAfterBreak="0">
+    <w:nsid w:val="274C5618"/>
+    <w:multiLevelType w:val="hybridMultilevel"/>
+    <w:tmpl w:val="622A3D50"/>
+    <w:lvl w:ilvl="0" w:tplc="08090001">
+      <w:start w:val="1"/>
+      <w:numFmt w:val="bullet"/>
+      <w:lvlText w:val=""/>
+      <w:lvlJc w:val="left"/>
+      <w:pPr>
+        <w:ind w:left="720" w:hanging="360"/>
+      </w:pPr>
+      <w:rPr>
+        <w:rFonts w:ascii="Symbol" w:hAnsi="Symbol" w:hint="default"/>
+      </w:rPr>
+    </w:lvl>
+    <w:lvl w:ilvl="1" w:tplc="08090003" w:tentative="1">
+      <w:start w:val="1"/>
+      <w:numFmt w:val="bullet"/>
+      <w:lvlText w:val="o"/>
+      <w:lvlJc w:val="left"/>
+      <w:pPr>
+        <w:ind w:left="1440" w:hanging="360"/>
+      </w:pPr>
+      <w:rPr>
+        <w:rFonts w:ascii="Courier New" w:hAnsi="Courier New" w:cs="Courier New" w:hint="default"/>
+      </w:rPr>
+    </w:lvl>
+    <w:lvl w:ilvl="2" w:tplc="08090005" w:tentative="1">
+      <w:start w:val="1"/>
+      <w:numFmt w:val="bullet"/>
+      <w:lvlText w:val=""/>
+      <w:lvlJc w:val="left"/>
+      <w:pPr>
+        <w:ind w:left="2160" w:hanging="360"/>
+      </w:pPr>
+      <w:rPr>
+        <w:rFonts w:ascii="Wingdings" w:hAnsi="Wingdings" w:hint="default"/>
+      </w:rPr>
+    </w:lvl>
+    <w:lvl w:ilvl="3" w:tplc="08090001" w:tentative="1">
+      <w:start w:val="1"/>
+      <w:numFmt w:val="bullet"/>
+      <w:lvlText w:val=""/>
+      <w:lvlJc w:val="left"/>
+      <w:pPr>
+        <w:ind w:left="2880" w:hanging="360"/>
+      </w:pPr>
+      <w:rPr>
+        <w:rFonts w:ascii="Symbol" w:hAnsi="Symbol" w:hint="default"/>
+      </w:rPr>
+    </w:lvl>
+    <w:lvl w:ilvl="4" w:tplc="08090003" w:tentative="1">
+      <w:start w:val="1"/>
+      <w:numFmt w:val="bullet"/>
+      <w:lvlText w:val="o"/>
+      <w:lvlJc w:val="left"/>
+      <w:pPr>
+        <w:ind w:left="3600" w:hanging="360"/>
+      </w:pPr>
+      <w:rPr>
+        <w:rFonts w:ascii="Courier New" w:hAnsi="Courier New" w:cs="Courier New" w:hint="default"/>
+      </w:rPr>
+    </w:lvl>
+    <w:lvl w:ilvl="5" w:tplc="08090005" w:tentative="1">
+      <w:start w:val="1"/>
+      <w:numFmt w:val="bullet"/>
+      <w:lvlText w:val=""/>
+      <w:lvlJc w:val="left"/>
+      <w:pPr>
+        <w:ind w:left="4320" w:hanging="360"/>
+      </w:pPr>
+      <w:rPr>
+        <w:rFonts w:ascii="Wingdings" w:hAnsi="Wingdings" w:hint="default"/>
+      </w:rPr>
+    </w:lvl>
+    <w:lvl w:ilvl="6" w:tplc="08090001" w:tentative="1">
+      <w:start w:val="1"/>
+      <w:numFmt w:val="bullet"/>
+      <w:lvlText w:val=""/>
+      <w:lvlJc w:val="left"/>
+      <w:pPr>
+        <w:ind w:left="5040" w:hanging="360"/>
+      </w:pPr>
+      <w:rPr>
+        <w:rFonts w:ascii="Symbol" w:hAnsi="Symbol" w:hint="default"/>
+      </w:rPr>
+    </w:lvl>
+    <w:lvl w:ilvl="7" w:tplc="08090003" w:tentative="1">
+      <w:start w:val="1"/>
+      <w:numFmt w:val="bullet"/>
+      <w:lvlText w:val="o"/>
+      <w:lvlJc w:val="left"/>
+      <w:pPr>
+        <w:ind w:left="5760" w:hanging="360"/>
+      </w:pPr>
+      <w:rPr>
+        <w:rFonts w:ascii="Courier New" w:hAnsi="Courier New" w:cs="Courier New" w:hint="default"/>
+      </w:rPr>
+    </w:lvl>
+    <w:lvl w:ilvl="8" w:tplc="08090005" w:tentative="1">
+      <w:start w:val="1"/>
+      <w:numFmt w:val="bullet"/>
+      <w:lvlText w:val=""/>
+      <w:lvlJc w:val="left"/>
+      <w:pPr>
+        <w:ind w:left="6480" w:hanging="360"/>
+      </w:pPr>
+      <w:rPr>
+        <w:rFonts w:ascii="Wingdings" w:hAnsi="Wingdings" w:hint="default"/>
+      </w:rPr>
+    </w:lvl>
+  </w:abstractNum>
+  <w:abstractNum w:abstractNumId="2" w15:restartNumberingAfterBreak="0">
     <w:nsid w:val="6EBF5501"/>
     <w:multiLevelType w:val="hybridMultilevel"/>
     <w:tmpl w:val="88C0A0B0"/>
@@ -687,6 +649,9 @@
     <w:abstractNumId w:val="0"/>
   </w:num>
   <w:num w:numId="2">
+    <w:abstractNumId w:val="2"/>
+  </w:num>
+  <w:num w:numId="3">
     <w:abstractNumId w:val="1"/>
   </w:num>
 </w:numbering>

</xml_diff>